<commit_message>
committed the answered questions
</commit_message>
<xml_diff>
--- a/docs/ProjectOutlineFindingDallin.docx
+++ b/docs/ProjectOutlineFindingDallin.docx
@@ -992,7 +992,7 @@
         </w:rPr>
         <w:t xml:space="preserve"> </w:t>
       </w:r>
-      <w:hyperlink r:id="R121f16887eb64ce4">
+      <w:hyperlink r:id="R16337df410d34a77">
         <w:r>
           <w:rPr>
             <w:rStyle w:val="Hyperlink"/>
@@ -1654,24 +1654,39 @@
         </w:rPr>
         <w:t>Mock-up</w:t>
       </w:r>
-    </w:p>
-    <w:p>
-      <w:pPr>
-        <w:pStyle w:val="ListParagraph"/>
-        <w:numPr>
-          <w:ilvl w:val="0"/>
-          <w:numId w:val="1"/>
-        </w:numPr>
+      <w:r>
+        <w:rPr>
+          <w:rFonts w:ascii="Open Sans" w:hAnsi="Open Sans" w:eastAsia="Open Sans" w:cs="Open Sans"/>
+          <w:b w:val="0"/>
+          <w:bCs w:val="0"/>
+          <w:i w:val="0"/>
+          <w:iCs w:val="0"/>
+          <w:caps w:val="0"/>
+          <w:smallCaps w:val="0"/>
+          <w:noProof w:val="0"/>
+          <w:color w:val="auto"/>
+          <w:sz w:val="26"/>
+          <w:szCs w:val="26"/>
+          <w:lang w:val="en-US"/>
+        </w:rPr>
+        <w:t xml:space="preserve"> (see the attached photos)</w:t>
+      </w:r>
+    </w:p>
+    <w:p>
+      <w:pPr>
+        <w:pStyle w:val="Normal"/>
+        <w:ind w:left="0"/>
         <w:jc w:val="left"/>
         <w:rPr>
-          <w:b w:val="0"/>
-          <w:bCs w:val="0"/>
-          <w:i w:val="0"/>
-          <w:iCs w:val="0"/>
-          <w:caps w:val="0"/>
-          <w:smallCaps w:val="0"/>
-          <w:noProof w:val="0"/>
-          <w:color w:val="040404"/>
+          <w:rFonts w:ascii="Open Sans" w:hAnsi="Open Sans" w:eastAsia="Open Sans" w:cs="Open Sans"/>
+          <w:b w:val="0"/>
+          <w:bCs w:val="0"/>
+          <w:i w:val="0"/>
+          <w:iCs w:val="0"/>
+          <w:caps w:val="0"/>
+          <w:smallCaps w:val="0"/>
+          <w:noProof w:val="0"/>
+          <w:color w:val="auto"/>
           <w:sz w:val="26"/>
           <w:szCs w:val="26"/>
           <w:lang w:val="en-US"/>
@@ -1706,6 +1721,13 @@
           <w:iCs w:val="0"/>
         </w:rPr>
         <w:t>CRC’s</w:t>
+      </w:r>
+      <w:r>
+        <w:rPr>
+          <w:i w:val="0"/>
+          <w:iCs w:val="0"/>
+        </w:rPr>
+        <w:t xml:space="preserve"> To be discussed next week.</w:t>
       </w:r>
     </w:p>
     <w:p>

</xml_diff>